<commit_message>
restructuring and added references&citations
</commit_message>
<xml_diff>
--- a/Desenvolvimento/Dossier/Statement of Intent/Statement of Intent.docx
+++ b/Desenvolvimento/Dossier/Statement of Intent/Statement of Intent.docx
@@ -23,8 +23,10 @@
           <w:szCs w:val="27"/>
           <w:lang w:val="en-US" w:eastAsia="pt-PT"/>
         </w:rPr>
-        <w:t>Statement of Intent</w:t>
-      </w:r>
+        <w:t>Intent Statement</w:t>
+      </w:r>
+      <w:bookmarkStart w:id="0" w:name="_GoBack"/>
+      <w:bookmarkEnd w:id="0"/>
     </w:p>
     <w:p>
       <w:pPr>
@@ -311,7 +313,6 @@
         </w:rPr>
         <w:t xml:space="preserve"> (</w:t>
       </w:r>
-      <w:proofErr w:type="spellStart"/>
       <w:r>
         <w:rPr>
           <w:rFonts w:ascii="Times New Roman" w:eastAsia="Times New Roman" w:hAnsi="Times New Roman" w:cs="Times New Roman"/>
@@ -324,7 +325,6 @@
         </w:rPr>
         <w:t>mais-valias</w:t>
       </w:r>
-      <w:proofErr w:type="spellEnd"/>
       <w:r>
         <w:rPr>
           <w:rFonts w:ascii="Times New Roman" w:eastAsia="Times New Roman" w:hAnsi="Times New Roman" w:cs="Times New Roman"/>
@@ -385,18 +385,7 @@
           <w:szCs w:val="24"/>
           <w:lang w:val="en-US" w:eastAsia="pt-PT"/>
         </w:rPr>
-        <w:t xml:space="preserve">. The platform makes the redistribution process faster, transparent, and traceable, creating a new value: transforming surplus into support. Beyond logistics, it fosters a sense of shared responsibility among citizens </w:t>
-      </w:r>
-      <w:bookmarkStart w:id="0" w:name="_GoBack"/>
-      <w:bookmarkEnd w:id="0"/>
-      <w:r>
-        <w:rPr>
-          <w:rFonts w:ascii="Times New Roman" w:eastAsia="Times New Roman" w:hAnsi="Times New Roman" w:cs="Times New Roman"/>
-          <w:sz w:val="24"/>
-          <w:szCs w:val="24"/>
-          <w:lang w:val="en-US" w:eastAsia="pt-PT"/>
-        </w:rPr>
-        <w:t>and businesses, turning food waste into an act of solidarity.</w:t>
+        <w:t>. The platform makes the redistribution process faster, transparent, and traceable, creating a new value: transforming surplus into support. Beyond logistics, it fosters a sense of shared responsibility among citizens and businesses, turning food waste into an act of solidarity.</w:t>
       </w:r>
     </w:p>
     <w:p>
@@ -418,18 +407,7 @@
           <w:szCs w:val="24"/>
           <w:lang w:val="en-US" w:eastAsia="pt-PT"/>
         </w:rPr>
-        <w:t>Opportunity</w:t>
-      </w:r>
-      <w:r>
-        <w:rPr>
-          <w:rFonts w:ascii="Times New Roman" w:eastAsia="Times New Roman" w:hAnsi="Times New Roman" w:cs="Times New Roman"/>
-          <w:b/>
-          <w:bCs/>
-          <w:sz w:val="24"/>
-          <w:szCs w:val="24"/>
-          <w:lang w:val="en-US" w:eastAsia="pt-PT"/>
-        </w:rPr>
-        <w:t xml:space="preserve">: </w:t>
+        <w:t xml:space="preserve">Opportunity: </w:t>
       </w:r>
     </w:p>
     <w:p>
@@ -490,18 +468,7 @@
           <w:szCs w:val="24"/>
           <w:lang w:val="en-US" w:eastAsia="pt-PT"/>
         </w:rPr>
-        <w:t>Risk</w:t>
-      </w:r>
-      <w:r>
-        <w:rPr>
-          <w:rFonts w:ascii="Times New Roman" w:eastAsia="Times New Roman" w:hAnsi="Times New Roman" w:cs="Times New Roman"/>
-          <w:b/>
-          <w:bCs/>
-          <w:sz w:val="24"/>
-          <w:szCs w:val="24"/>
-          <w:lang w:val="en-US" w:eastAsia="pt-PT"/>
-        </w:rPr>
-        <w:t xml:space="preserve">: </w:t>
+        <w:t xml:space="preserve">Risk: </w:t>
       </w:r>
     </w:p>
     <w:p>
@@ -1413,7 +1380,7 @@
 </file>
 
 <file path=customXml/itemProps1.xml><?xml version="1.0" encoding="utf-8"?>
-<ds:datastoreItem xmlns:ds="http://schemas.openxmlformats.org/officeDocument/2006/customXml" ds:itemID="{CE5C154C-F860-4473-B9D5-45BC6E899B15}">
+<ds:datastoreItem xmlns:ds="http://schemas.openxmlformats.org/officeDocument/2006/customXml" ds:itemID="{F929D453-A26C-4717-87FF-6F37096BD818}">
   <ds:schemaRefs>
     <ds:schemaRef ds:uri="http://schemas.openxmlformats.org/officeDocument/2006/bibliography"/>
   </ds:schemaRefs>

</xml_diff>